<commit_message>
zapoceta faza testiranja i provere slaganja ssu-ova
</commit_message>
<xml_diff>
--- a/PROJECT_DOCS/2. SSU dokumenti/Word dokumenti/SSU_ brisanje anketa.docx
+++ b/PROJECT_DOCS/2. SSU dokumenti/Word dokumenti/SSU_ brisanje anketa.docx
@@ -1527,112 +1527,65 @@
           <w:r>
             <w:fldChar w:fldCharType="separate"/>
           </w:r>
-          <w:bookmarkStart w:id="0" w:name="_GoBack"/>
-          <w:bookmarkEnd w:id="0"/>
-          <w:r>
-            <w:rPr>
-              <w:rStyle w:val="Hyperlink"/>
-              <w:noProof/>
-            </w:rPr>
-            <w:fldChar w:fldCharType="begin"/>
-          </w:r>
-          <w:r>
-            <w:rPr>
-              <w:rStyle w:val="Hyperlink"/>
-              <w:noProof/>
-            </w:rPr>
-            <w:instrText xml:space="preserve"> </w:instrText>
-          </w:r>
-          <w:r>
-            <w:rPr>
-              <w:noProof/>
-            </w:rPr>
-            <w:instrText>HYPERLINK \l "_Toc34515974"</w:instrText>
-          </w:r>
-          <w:r>
-            <w:rPr>
-              <w:rStyle w:val="Hyperlink"/>
-              <w:noProof/>
-            </w:rPr>
-            <w:instrText xml:space="preserve"> </w:instrText>
-          </w:r>
-          <w:r>
-            <w:rPr>
-              <w:rStyle w:val="Hyperlink"/>
-              <w:noProof/>
-            </w:rPr>
-          </w:r>
-          <w:r>
-            <w:rPr>
-              <w:rStyle w:val="Hyperlink"/>
-              <w:noProof/>
-            </w:rPr>
-            <w:fldChar w:fldCharType="separate"/>
-          </w:r>
-          <w:r>
-            <w:rPr>
-              <w:rStyle w:val="Hyperlink"/>
-              <w:rFonts w:ascii="Calibri Light" w:hAnsi="Calibri Light" w:cs="Calibri Light"/>
-              <w:noProof/>
-              <w:lang w:val="sr-Latn-RS"/>
-            </w:rPr>
-            <w:t>1. Uvod</w:t>
-          </w:r>
-          <w:r>
-            <w:rPr>
-              <w:noProof/>
-              <w:webHidden/>
-            </w:rPr>
-            <w:tab/>
-          </w:r>
-          <w:r>
-            <w:rPr>
-              <w:noProof/>
-              <w:webHidden/>
-            </w:rPr>
-            <w:fldChar w:fldCharType="begin"/>
-          </w:r>
-          <w:r>
-            <w:rPr>
-              <w:noProof/>
-              <w:webHidden/>
-            </w:rPr>
-            <w:instrText xml:space="preserve"> PAGEREF _Toc34515974 \h </w:instrText>
-          </w:r>
-          <w:r>
-            <w:rPr>
-              <w:noProof/>
-              <w:webHidden/>
-            </w:rPr>
-          </w:r>
-          <w:r>
-            <w:rPr>
-              <w:noProof/>
-              <w:webHidden/>
-            </w:rPr>
-            <w:fldChar w:fldCharType="separate"/>
-          </w:r>
-          <w:r>
-            <w:rPr>
-              <w:noProof/>
-              <w:webHidden/>
-            </w:rPr>
-            <w:t>3</w:t>
-          </w:r>
-          <w:r>
-            <w:rPr>
-              <w:noProof/>
-              <w:webHidden/>
-            </w:rPr>
-            <w:fldChar w:fldCharType="end"/>
-          </w:r>
-          <w:r>
-            <w:rPr>
-              <w:rStyle w:val="Hyperlink"/>
-              <w:noProof/>
-            </w:rPr>
-            <w:fldChar w:fldCharType="end"/>
-          </w:r>
+          <w:hyperlink w:anchor="_Toc34515974" w:history="1">
+            <w:r>
+              <w:rPr>
+                <w:rStyle w:val="Hyperlink"/>
+                <w:rFonts w:ascii="Calibri Light" w:hAnsi="Calibri Light" w:cs="Calibri Light"/>
+                <w:noProof/>
+                <w:lang w:val="sr-Latn-RS"/>
+              </w:rPr>
+              <w:t>1. Uvod</w:t>
+            </w:r>
+            <w:r>
+              <w:rPr>
+                <w:noProof/>
+                <w:webHidden/>
+              </w:rPr>
+              <w:tab/>
+            </w:r>
+            <w:r>
+              <w:rPr>
+                <w:noProof/>
+                <w:webHidden/>
+              </w:rPr>
+              <w:fldChar w:fldCharType="begin"/>
+            </w:r>
+            <w:r>
+              <w:rPr>
+                <w:noProof/>
+                <w:webHidden/>
+              </w:rPr>
+              <w:instrText xml:space="preserve"> PAGEREF _Toc34515974 \h </w:instrText>
+            </w:r>
+            <w:r>
+              <w:rPr>
+                <w:noProof/>
+                <w:webHidden/>
+              </w:rPr>
+            </w:r>
+            <w:r>
+              <w:rPr>
+                <w:noProof/>
+                <w:webHidden/>
+              </w:rPr>
+              <w:fldChar w:fldCharType="separate"/>
+            </w:r>
+            <w:r>
+              <w:rPr>
+                <w:noProof/>
+                <w:webHidden/>
+              </w:rPr>
+              <w:t>3</w:t>
+            </w:r>
+            <w:r>
+              <w:rPr>
+                <w:noProof/>
+                <w:webHidden/>
+              </w:rPr>
+              <w:fldChar w:fldCharType="end"/>
+            </w:r>
+          </w:hyperlink>
         </w:p>
         <w:p>
           <w:pPr>
@@ -2659,7 +2612,7 @@
       <w:pPr>
         <w:pStyle w:val="Heading1"/>
       </w:pPr>
-      <w:bookmarkStart w:id="1" w:name="_Toc34515974"/>
+      <w:bookmarkStart w:id="0" w:name="_Toc34515974"/>
       <w:r>
         <w:rPr>
           <w:rStyle w:val="normaltextrun"/>
@@ -2678,7 +2631,7 @@
         </w:rPr>
         <w:t>Uvod</w:t>
       </w:r>
-      <w:bookmarkEnd w:id="1"/>
+      <w:bookmarkEnd w:id="0"/>
       <w:r>
         <w:rPr>
           <w:rStyle w:val="eop"/>
@@ -2697,7 +2650,7 @@
           <w:szCs w:val="18"/>
         </w:rPr>
       </w:pPr>
-      <w:bookmarkStart w:id="2" w:name="_Toc34515975"/>
+      <w:bookmarkStart w:id="1" w:name="_Toc34515975"/>
       <w:r>
         <w:rPr>
           <w:rStyle w:val="normaltextrun"/>
@@ -2707,7 +2660,7 @@
         </w:rPr>
         <w:t>1.1 Rezime</w:t>
       </w:r>
-      <w:bookmarkEnd w:id="2"/>
+      <w:bookmarkEnd w:id="1"/>
       <w:r>
         <w:rPr>
           <w:rStyle w:val="eop"/>
@@ -2798,7 +2751,7 @@
           <w:szCs w:val="18"/>
         </w:rPr>
       </w:pPr>
-      <w:bookmarkStart w:id="3" w:name="_Toc34515976"/>
+      <w:bookmarkStart w:id="2" w:name="_Toc34515976"/>
       <w:r>
         <w:rPr>
           <w:rStyle w:val="normaltextrun"/>
@@ -2808,7 +2761,7 @@
         </w:rPr>
         <w:t>1.2 Namena dokumenta i ciljne grupe</w:t>
       </w:r>
-      <w:bookmarkEnd w:id="3"/>
+      <w:bookmarkEnd w:id="2"/>
       <w:r>
         <w:rPr>
           <w:rStyle w:val="eop"/>
@@ -2879,7 +2832,7 @@
           <w:szCs w:val="18"/>
         </w:rPr>
       </w:pPr>
-      <w:bookmarkStart w:id="4" w:name="_Toc34515977"/>
+      <w:bookmarkStart w:id="3" w:name="_Toc34515977"/>
       <w:r>
         <w:rPr>
           <w:rStyle w:val="normaltextrun"/>
@@ -2889,7 +2842,7 @@
         </w:rPr>
         <w:t>1.3 Reference</w:t>
       </w:r>
-      <w:bookmarkEnd w:id="4"/>
+      <w:bookmarkEnd w:id="3"/>
       <w:r>
         <w:rPr>
           <w:rStyle w:val="eop"/>
@@ -3041,7 +2994,7 @@
       <w:pPr>
         <w:pStyle w:val="Heading2"/>
       </w:pPr>
-      <w:bookmarkStart w:id="5" w:name="_Toc34515978"/>
+      <w:bookmarkStart w:id="4" w:name="_Toc34515978"/>
       <w:r>
         <w:rPr>
           <w:rStyle w:val="eop"/>
@@ -3069,7 +3022,7 @@
         </w:rPr>
         <w:t>pitanja</w:t>
       </w:r>
-      <w:bookmarkEnd w:id="5"/>
+      <w:bookmarkEnd w:id="4"/>
       <w:proofErr w:type="spellEnd"/>
     </w:p>
     <w:p>
@@ -3237,7 +3190,7 @@
           <w:szCs w:val="18"/>
         </w:rPr>
       </w:pPr>
-      <w:bookmarkStart w:id="6" w:name="_Toc34515979"/>
+      <w:bookmarkStart w:id="5" w:name="_Toc34515979"/>
       <w:r>
         <w:rPr>
           <w:rStyle w:val="normaltextrun"/>
@@ -3256,7 +3209,7 @@
         </w:rPr>
         <w:t>ankete</w:t>
       </w:r>
-      <w:bookmarkEnd w:id="6"/>
+      <w:bookmarkEnd w:id="5"/>
     </w:p>
     <w:p>
       <w:pPr>
@@ -3288,7 +3241,7 @@
           <w:szCs w:val="18"/>
         </w:rPr>
       </w:pPr>
-      <w:bookmarkStart w:id="7" w:name="_Toc34515980"/>
+      <w:bookmarkStart w:id="6" w:name="_Toc34515980"/>
       <w:r>
         <w:rPr>
           <w:rStyle w:val="normaltextrun"/>
@@ -3298,7 +3251,7 @@
         </w:rPr>
         <w:t>2.1 Kratak opis</w:t>
       </w:r>
-      <w:bookmarkEnd w:id="7"/>
+      <w:bookmarkEnd w:id="6"/>
       <w:r>
         <w:rPr>
           <w:rStyle w:val="eop"/>
@@ -3449,7 +3402,7 @@
           <w:color w:val="2F5496"/>
         </w:rPr>
       </w:pPr>
-      <w:bookmarkStart w:id="8" w:name="_Toc34515981"/>
+      <w:bookmarkStart w:id="7" w:name="_Toc34515981"/>
       <w:r>
         <w:rPr>
           <w:rStyle w:val="normaltextrun"/>
@@ -3459,7 +3412,7 @@
         </w:rPr>
         <w:t>2.2 Tok događaja</w:t>
       </w:r>
-      <w:bookmarkEnd w:id="8"/>
+      <w:bookmarkEnd w:id="7"/>
       <w:r>
         <w:rPr>
           <w:rStyle w:val="eop"/>
@@ -4044,7 +3997,19 @@
           <w:szCs w:val="22"/>
           <w:lang w:val="sr-Latn-RS"/>
         </w:rPr>
-        <w:t>Sistem prikayuje poruku o nepostajanju anketa</w:t>
+        <w:t>Sistem prikaz</w:t>
+      </w:r>
+      <w:bookmarkStart w:id="8" w:name="_GoBack"/>
+      <w:bookmarkEnd w:id="8"/>
+      <w:r>
+        <w:rPr>
+          <w:rStyle w:val="normaltextrun"/>
+          <w:rFonts w:ascii="Calibri" w:hAnsi="Calibri" w:cs="Calibri"/>
+          <w:sz w:val="22"/>
+          <w:szCs w:val="22"/>
+          <w:lang w:val="sr-Latn-RS"/>
+        </w:rPr>
+        <w:t>uje poruku o nepostajanju anketa</w:t>
       </w:r>
     </w:p>
     <w:p>
@@ -6465,7 +6430,7 @@
 </file>
 
 <file path=customXml/itemProps1.xml><?xml version="1.0" encoding="utf-8"?>
-<ds:datastoreItem xmlns:ds="http://schemas.openxmlformats.org/officeDocument/2006/customXml" ds:itemID="{50CEE750-3BA3-4489-BDC0-D8AA6A886B8C}">
+<ds:datastoreItem xmlns:ds="http://schemas.openxmlformats.org/officeDocument/2006/customXml" ds:itemID="{B39F4528-96F4-49DE-9628-2818270CEE61}">
   <ds:schemaRefs>
     <ds:schemaRef ds:uri="http://schemas.openxmlformats.org/officeDocument/2006/bibliography"/>
   </ds:schemaRefs>

</xml_diff>